<commit_message>
It's Aleksandar guys.. fixed the report :/
</commit_message>
<xml_diff>
--- a/TaskBerry_ProjectReport_v1.docx
+++ b/TaskBerry_ProjectReport_v1.docx
@@ -115,7 +115,6 @@
           <w:lang w:val="nl-NL"/>
         </w:rPr>
       </w:pPr>
-      <w:proofErr w:type="spellStart"/>
       <w:r>
         <w:rPr>
           <w:rFonts w:ascii="Arial" w:hAnsi="Arial" w:cs="Arial"/>
@@ -123,37 +122,7 @@
           <w:szCs w:val="40"/>
           <w:lang w:val="nl-NL"/>
         </w:rPr>
-        <w:t>Kristiyan</w:t>
-      </w:r>
-      <w:proofErr w:type="spellEnd"/>
-      <w:r>
-        <w:rPr>
-          <w:rFonts w:ascii="Arial" w:hAnsi="Arial" w:cs="Arial"/>
-          <w:sz w:val="40"/>
-          <w:szCs w:val="40"/>
-          <w:lang w:val="nl-NL"/>
-        </w:rPr>
-        <w:t xml:space="preserve"> </w:t>
-      </w:r>
-      <w:proofErr w:type="spellStart"/>
-      <w:r>
-        <w:rPr>
-          <w:rFonts w:ascii="Arial" w:hAnsi="Arial" w:cs="Arial"/>
-          <w:sz w:val="40"/>
-          <w:szCs w:val="40"/>
-          <w:lang w:val="nl-NL"/>
-        </w:rPr>
-        <w:t>Strahilov</w:t>
-      </w:r>
-      <w:proofErr w:type="spellEnd"/>
-      <w:r>
-        <w:rPr>
-          <w:rFonts w:ascii="Arial" w:hAnsi="Arial" w:cs="Arial"/>
-          <w:sz w:val="40"/>
-          <w:szCs w:val="40"/>
-          <w:lang w:val="nl-NL"/>
-        </w:rPr>
-        <w:t xml:space="preserve"> – Team member (3807487)</w:t>
+        <w:t>Kristiyan Strahilov – Team member (3807487)</w:t>
       </w:r>
     </w:p>
     <w:p>
@@ -273,7 +242,7 @@
       <w:sdtContent>
         <w:p>
           <w:pPr>
-            <w:pStyle w:val="Kopvaninhoudsopgave"/>
+            <w:pStyle w:val="TOCHeading"/>
             <w:jc w:val="both"/>
           </w:pPr>
           <w:r>
@@ -282,14 +251,14 @@
         </w:p>
         <w:p>
           <w:pPr>
-            <w:pStyle w:val="Inhopg1"/>
+            <w:pStyle w:val="TOC1"/>
             <w:tabs>
               <w:tab w:val="right" w:leader="dot" w:pos="9350"/>
             </w:tabs>
             <w:rPr>
               <w:rFonts w:eastAsiaTheme="minorEastAsia"/>
               <w:noProof/>
-              <w:lang w:val="en-NL" w:eastAsia="en-NL"/>
+              <w:lang/>
             </w:rPr>
           </w:pPr>
           <w:r>
@@ -361,14 +330,14 @@
         </w:p>
         <w:p>
           <w:pPr>
-            <w:pStyle w:val="Inhopg1"/>
+            <w:pStyle w:val="TOC1"/>
             <w:tabs>
               <w:tab w:val="right" w:leader="dot" w:pos="9350"/>
             </w:tabs>
             <w:rPr>
               <w:rFonts w:eastAsiaTheme="minorEastAsia"/>
               <w:noProof/>
-              <w:lang w:val="en-NL" w:eastAsia="en-NL"/>
+              <w:lang/>
             </w:rPr>
           </w:pPr>
           <w:hyperlink w:anchor="_Toc30067620" w:history="1">
@@ -431,14 +400,14 @@
         </w:p>
         <w:p>
           <w:pPr>
-            <w:pStyle w:val="Inhopg1"/>
+            <w:pStyle w:val="TOC1"/>
             <w:tabs>
               <w:tab w:val="right" w:leader="dot" w:pos="9350"/>
             </w:tabs>
             <w:rPr>
               <w:rFonts w:eastAsiaTheme="minorEastAsia"/>
               <w:noProof/>
-              <w:lang w:val="en-NL" w:eastAsia="en-NL"/>
+              <w:lang/>
             </w:rPr>
           </w:pPr>
           <w:hyperlink w:anchor="_Toc30067621" w:history="1">
@@ -501,14 +470,14 @@
         </w:p>
         <w:p>
           <w:pPr>
-            <w:pStyle w:val="Inhopg1"/>
+            <w:pStyle w:val="TOC1"/>
             <w:tabs>
               <w:tab w:val="right" w:leader="dot" w:pos="9350"/>
             </w:tabs>
             <w:rPr>
               <w:rFonts w:eastAsiaTheme="minorEastAsia"/>
               <w:noProof/>
-              <w:lang w:val="en-NL" w:eastAsia="en-NL"/>
+              <w:lang/>
             </w:rPr>
           </w:pPr>
           <w:hyperlink w:anchor="_Toc30067622" w:history="1">
@@ -572,14 +541,14 @@
         </w:p>
         <w:p>
           <w:pPr>
-            <w:pStyle w:val="Inhopg1"/>
+            <w:pStyle w:val="TOC1"/>
             <w:tabs>
               <w:tab w:val="right" w:leader="dot" w:pos="9350"/>
             </w:tabs>
             <w:rPr>
               <w:rFonts w:eastAsiaTheme="minorEastAsia"/>
               <w:noProof/>
-              <w:lang w:val="en-NL" w:eastAsia="en-NL"/>
+              <w:lang/>
             </w:rPr>
           </w:pPr>
           <w:hyperlink w:anchor="_Toc30067623" w:history="1">
@@ -643,14 +612,14 @@
         </w:p>
         <w:p>
           <w:pPr>
-            <w:pStyle w:val="Inhopg1"/>
+            <w:pStyle w:val="TOC1"/>
             <w:tabs>
               <w:tab w:val="right" w:leader="dot" w:pos="9350"/>
             </w:tabs>
             <w:rPr>
               <w:rFonts w:eastAsiaTheme="minorEastAsia"/>
               <w:noProof/>
-              <w:lang w:val="en-NL" w:eastAsia="en-NL"/>
+              <w:lang/>
             </w:rPr>
           </w:pPr>
           <w:hyperlink w:anchor="_Toc30067624" w:history="1">
@@ -937,7 +906,7 @@
     </w:p>
     <w:p>
       <w:pPr>
-        <w:pStyle w:val="Kop1"/>
+        <w:pStyle w:val="Heading1"/>
         <w:jc w:val="both"/>
       </w:pPr>
       <w:bookmarkStart w:id="0" w:name="_Toc30067619"/>
@@ -1077,7 +1046,7 @@
     </w:p>
     <w:p>
       <w:pPr>
-        <w:pStyle w:val="Kop1"/>
+        <w:pStyle w:val="Heading1"/>
         <w:jc w:val="both"/>
       </w:pPr>
       <w:bookmarkStart w:id="1" w:name="_Toc30067620"/>
@@ -1140,7 +1109,7 @@
     </w:p>
     <w:p>
       <w:pPr>
-        <w:pStyle w:val="Kop1"/>
+        <w:pStyle w:val="Heading1"/>
         <w:jc w:val="both"/>
       </w:pPr>
       <w:bookmarkStart w:id="2" w:name="_Toc30067621"/>
@@ -1169,7 +1138,25 @@
           <w:sz w:val="24"/>
           <w:szCs w:val="24"/>
         </w:rPr>
-        <w:t>In every student housing tenants are expected to maintain a clean and healthy living environment</w:t>
+        <w:t xml:space="preserve">In every student housing </w:t>
+      </w:r>
+      <w:proofErr w:type="gramStart"/>
+      <w:r>
+        <w:rPr>
+          <w:rFonts w:asciiTheme="majorHAnsi" w:hAnsiTheme="majorHAnsi" w:cstheme="majorHAnsi"/>
+          <w:sz w:val="24"/>
+          <w:szCs w:val="24"/>
+        </w:rPr>
+        <w:t>tenants</w:t>
+      </w:r>
+      <w:proofErr w:type="gramEnd"/>
+      <w:r>
+        <w:rPr>
+          <w:rFonts w:asciiTheme="majorHAnsi" w:hAnsiTheme="majorHAnsi" w:cstheme="majorHAnsi"/>
+          <w:sz w:val="24"/>
+          <w:szCs w:val="24"/>
+        </w:rPr>
+        <w:t xml:space="preserve"> are expected to maintain a clean and healthy living environment</w:t>
       </w:r>
       <w:r>
         <w:rPr>
@@ -1201,7 +1188,25 @@
           <w:sz w:val="24"/>
           <w:szCs w:val="24"/>
         </w:rPr>
-        <w:t>m the common areas and cleaning them when used and/or needed. However in the case described in the project document it’s clear that this is not the case</w:t>
+        <w:t xml:space="preserve">m the common areas and cleaning them when used and/or needed. </w:t>
+      </w:r>
+      <w:proofErr w:type="gramStart"/>
+      <w:r>
+        <w:rPr>
+          <w:rFonts w:asciiTheme="majorHAnsi" w:hAnsiTheme="majorHAnsi" w:cstheme="majorHAnsi"/>
+          <w:sz w:val="24"/>
+          <w:szCs w:val="24"/>
+        </w:rPr>
+        <w:t>However</w:t>
+      </w:r>
+      <w:proofErr w:type="gramEnd"/>
+      <w:r>
+        <w:rPr>
+          <w:rFonts w:asciiTheme="majorHAnsi" w:hAnsiTheme="majorHAnsi" w:cstheme="majorHAnsi"/>
+          <w:sz w:val="24"/>
+          <w:szCs w:val="24"/>
+        </w:rPr>
+        <w:t xml:space="preserve"> in the case described in the project document it’s clear that this is not the case</w:t>
       </w:r>
       <w:r>
         <w:rPr>
@@ -1233,7 +1238,25 @@
           <w:sz w:val="24"/>
           <w:szCs w:val="24"/>
         </w:rPr>
-        <w:t xml:space="preserve">and life threatening </w:t>
+        <w:t xml:space="preserve">and </w:t>
+      </w:r>
+      <w:proofErr w:type="gramStart"/>
+      <w:r>
+        <w:rPr>
+          <w:rFonts w:asciiTheme="majorHAnsi" w:hAnsiTheme="majorHAnsi" w:cstheme="majorHAnsi"/>
+          <w:sz w:val="24"/>
+          <w:szCs w:val="24"/>
+        </w:rPr>
+        <w:t>life threatening</w:t>
+      </w:r>
+      <w:proofErr w:type="gramEnd"/>
+      <w:r>
+        <w:rPr>
+          <w:rFonts w:asciiTheme="majorHAnsi" w:hAnsiTheme="majorHAnsi" w:cstheme="majorHAnsi"/>
+          <w:sz w:val="24"/>
+          <w:szCs w:val="24"/>
+        </w:rPr>
+        <w:t xml:space="preserve"> </w:t>
       </w:r>
       <w:r>
         <w:rPr>
@@ -1318,7 +1341,27 @@
           <w:szCs w:val="24"/>
           <w:lang w:val="en-GB"/>
         </w:rPr>
-        <w:t xml:space="preserve">in order to motivate, a chat room to boost communication between the tenants, a calendar system in order to choose chores for a good work distribution, a complaint system so the tenants can address any problems that may occur and last the land lord can place announcements to inform the tenants at any given moment easy and fast, also the land lord can clearly see the current  points of all the tenants. This solution will boost communication and motivation among  the tenants and allow the landlord to have great control over the situation. </w:t>
+        <w:t xml:space="preserve">in order to motivate, a chat room to boost communication between the tenants, a calendar system in order to choose chores for a good work distribution, a complaint system so the tenants can address any problems that may occur and last the land lord can place announcements to inform the tenants at any given moment easy and fast, also the land lord can clearly see the current  points of all the tenants. This solution will boost communication and motivation </w:t>
+      </w:r>
+      <w:proofErr w:type="gramStart"/>
+      <w:r>
+        <w:rPr>
+          <w:rFonts w:asciiTheme="majorHAnsi" w:hAnsiTheme="majorHAnsi" w:cstheme="majorHAnsi"/>
+          <w:sz w:val="24"/>
+          <w:szCs w:val="24"/>
+          <w:lang w:val="en-GB"/>
+        </w:rPr>
+        <w:t>among  the</w:t>
+      </w:r>
+      <w:proofErr w:type="gramEnd"/>
+      <w:r>
+        <w:rPr>
+          <w:rFonts w:asciiTheme="majorHAnsi" w:hAnsiTheme="majorHAnsi" w:cstheme="majorHAnsi"/>
+          <w:sz w:val="24"/>
+          <w:szCs w:val="24"/>
+          <w:lang w:val="en-GB"/>
+        </w:rPr>
+        <w:t xml:space="preserve"> tenants and allow the landlord to have great control over the situation. </w:t>
       </w:r>
       <w:r>
         <w:rPr>
@@ -1342,7 +1385,7 @@
     </w:p>
     <w:p>
       <w:pPr>
-        <w:pStyle w:val="Kop1"/>
+        <w:pStyle w:val="Heading1"/>
         <w:jc w:val="both"/>
         <w:rPr>
           <w:shd w:val="clear" w:color="auto" w:fill="FFFFFF"/>
@@ -1379,7 +1422,43 @@
           <w:sz w:val="24"/>
           <w:szCs w:val="24"/>
         </w:rPr>
-        <w:t xml:space="preserve">Before taking  action and writing code we held a meeting discussing the work environment.  We soon concluded, in order to assure a high quality product, we need to work together on the same </w:t>
+        <w:t xml:space="preserve">Before </w:t>
+      </w:r>
+      <w:proofErr w:type="gramStart"/>
+      <w:r>
+        <w:rPr>
+          <w:rFonts w:asciiTheme="majorHAnsi" w:hAnsiTheme="majorHAnsi" w:cstheme="majorHAnsi"/>
+          <w:sz w:val="24"/>
+          <w:szCs w:val="24"/>
+        </w:rPr>
+        <w:t>taking  action</w:t>
+      </w:r>
+      <w:proofErr w:type="gramEnd"/>
+      <w:r>
+        <w:rPr>
+          <w:rFonts w:asciiTheme="majorHAnsi" w:hAnsiTheme="majorHAnsi" w:cstheme="majorHAnsi"/>
+          <w:sz w:val="24"/>
+          <w:szCs w:val="24"/>
+        </w:rPr>
+        <w:t xml:space="preserve"> and writing code we held a meeting discussing the work environment.  We soon concluded, in order to assure a </w:t>
+      </w:r>
+      <w:proofErr w:type="gramStart"/>
+      <w:r>
+        <w:rPr>
+          <w:rFonts w:asciiTheme="majorHAnsi" w:hAnsiTheme="majorHAnsi" w:cstheme="majorHAnsi"/>
+          <w:sz w:val="24"/>
+          <w:szCs w:val="24"/>
+        </w:rPr>
+        <w:t>high quality</w:t>
+      </w:r>
+      <w:proofErr w:type="gramEnd"/>
+      <w:r>
+        <w:rPr>
+          <w:rFonts w:asciiTheme="majorHAnsi" w:hAnsiTheme="majorHAnsi" w:cstheme="majorHAnsi"/>
+          <w:sz w:val="24"/>
+          <w:szCs w:val="24"/>
+        </w:rPr>
+        <w:t xml:space="preserve"> product, we need to work together on the same </w:t>
       </w:r>
       <w:r>
         <w:rPr>
@@ -1546,7 +1625,27 @@
           <w:szCs w:val="24"/>
           <w:lang w:val="en-GB"/>
         </w:rPr>
-        <w:t>Starting the project we set of with design and functionality ideas. We soon decided on a product logo and naming, right after we came up with our graphical user interface (</w:t>
+        <w:t xml:space="preserve">Starting the </w:t>
+      </w:r>
+      <w:proofErr w:type="gramStart"/>
+      <w:r>
+        <w:rPr>
+          <w:rFonts w:asciiTheme="majorHAnsi" w:hAnsiTheme="majorHAnsi" w:cstheme="majorHAnsi"/>
+          <w:sz w:val="24"/>
+          <w:szCs w:val="24"/>
+          <w:lang w:val="en-GB"/>
+        </w:rPr>
+        <w:t>project</w:t>
+      </w:r>
+      <w:proofErr w:type="gramEnd"/>
+      <w:r>
+        <w:rPr>
+          <w:rFonts w:asciiTheme="majorHAnsi" w:hAnsiTheme="majorHAnsi" w:cstheme="majorHAnsi"/>
+          <w:sz w:val="24"/>
+          <w:szCs w:val="24"/>
+          <w:lang w:val="en-GB"/>
+        </w:rPr>
+        <w:t xml:space="preserve"> we set of with design and functionality ideas. We soon decided on a product logo and naming, right after we came up with our graphical user interface (</w:t>
       </w:r>
       <w:proofErr w:type="spellStart"/>
       <w:r>
@@ -1575,7 +1674,27 @@
           <w:szCs w:val="24"/>
           <w:lang w:val="en-GB"/>
         </w:rPr>
-        <w:t>through out our project development.  Continuing to brain storm we expressed a number of features, but ultimately keeping a calendar, chat room, point/reward system</w:t>
+        <w:t xml:space="preserve">through out our project development.  Continuing to </w:t>
+      </w:r>
+      <w:proofErr w:type="gramStart"/>
+      <w:r>
+        <w:rPr>
+          <w:rFonts w:asciiTheme="majorHAnsi" w:hAnsiTheme="majorHAnsi" w:cstheme="majorHAnsi"/>
+          <w:sz w:val="24"/>
+          <w:szCs w:val="24"/>
+          <w:lang w:val="en-GB"/>
+        </w:rPr>
+        <w:t>brain storm</w:t>
+      </w:r>
+      <w:proofErr w:type="gramEnd"/>
+      <w:r>
+        <w:rPr>
+          <w:rFonts w:asciiTheme="majorHAnsi" w:hAnsiTheme="majorHAnsi" w:cstheme="majorHAnsi"/>
+          <w:sz w:val="24"/>
+          <w:szCs w:val="24"/>
+          <w:lang w:val="en-GB"/>
+        </w:rPr>
+        <w:t xml:space="preserve"> we expressed a number of features, but ultimately keeping a calendar, chat room, point/reward system</w:t>
       </w:r>
       <w:r>
         <w:rPr>
@@ -1657,14 +1776,6 @@
           <w:lang w:val="en-GB"/>
         </w:rPr>
         <w:instrText xml:space="preserve"> HYPERLINK  \l "_References:" </w:instrText>
-      </w:r>
-      <w:r>
-        <w:rPr>
-          <w:rFonts w:asciiTheme="majorHAnsi" w:hAnsiTheme="majorHAnsi" w:cstheme="majorHAnsi"/>
-          <w:sz w:val="24"/>
-          <w:szCs w:val="24"/>
-          <w:lang w:val="en-GB"/>
-        </w:rPr>
       </w:r>
       <w:r>
         <w:rPr>
@@ -1794,7 +1905,27 @@
           <w:szCs w:val="24"/>
           <w:lang w:val="en-GB"/>
         </w:rPr>
-        <w:t xml:space="preserve"> we used Visual Studio .Net frame work in C# to create a Windows form application </w:t>
+        <w:t xml:space="preserve"> we used Visual Studio .Net </w:t>
+      </w:r>
+      <w:proofErr w:type="gramStart"/>
+      <w:r>
+        <w:rPr>
+          <w:rFonts w:asciiTheme="majorHAnsi" w:hAnsiTheme="majorHAnsi" w:cstheme="majorHAnsi"/>
+          <w:sz w:val="24"/>
+          <w:szCs w:val="24"/>
+          <w:lang w:val="en-GB"/>
+        </w:rPr>
+        <w:t>frame work</w:t>
+      </w:r>
+      <w:proofErr w:type="gramEnd"/>
+      <w:r>
+        <w:rPr>
+          <w:rFonts w:asciiTheme="majorHAnsi" w:hAnsiTheme="majorHAnsi" w:cstheme="majorHAnsi"/>
+          <w:sz w:val="24"/>
+          <w:szCs w:val="24"/>
+          <w:lang w:val="en-GB"/>
+        </w:rPr>
+        <w:t xml:space="preserve"> in C# to create a Windows form application </w:t>
       </w:r>
       <w:hyperlink w:anchor="_References:" w:history="1">
         <w:r>
@@ -1824,7 +1955,27 @@
           <w:szCs w:val="24"/>
           <w:lang w:val="en-GB"/>
         </w:rPr>
-        <w:t xml:space="preserve"> The first implementation was made by Michael Groenewegen van der Weijden and later changes were made by Alexander Todorov, keeping the core design the same throughout the whole process</w:t>
+        <w:t xml:space="preserve"> The first implementation was made by Michael Groenewegen van der Weijden and later changes were made by </w:t>
+      </w:r>
+      <w:bookmarkStart w:id="5" w:name="_GoBack"/>
+      <w:r>
+        <w:rPr>
+          <w:rFonts w:asciiTheme="majorHAnsi" w:hAnsiTheme="majorHAnsi" w:cstheme="majorHAnsi"/>
+          <w:sz w:val="24"/>
+          <w:szCs w:val="24"/>
+          <w:lang w:val="en-GB"/>
+        </w:rPr>
+        <w:t>Aleksandar</w:t>
+      </w:r>
+      <w:bookmarkEnd w:id="5"/>
+      <w:r>
+        <w:rPr>
+          <w:rFonts w:asciiTheme="majorHAnsi" w:hAnsiTheme="majorHAnsi" w:cstheme="majorHAnsi"/>
+          <w:sz w:val="24"/>
+          <w:szCs w:val="24"/>
+          <w:lang w:val="en-GB"/>
+        </w:rPr>
+        <w:t xml:space="preserve"> Todorov, keeping the core design the same throughout the whole process</w:t>
       </w:r>
       <w:r>
         <w:rPr>
@@ -1851,7 +2002,27 @@
           <w:szCs w:val="24"/>
           <w:lang w:val="en-GB"/>
         </w:rPr>
-        <w:t xml:space="preserve"> For the land lord </w:t>
+        <w:t xml:space="preserve"> For the </w:t>
+      </w:r>
+      <w:proofErr w:type="gramStart"/>
+      <w:r>
+        <w:rPr>
+          <w:rFonts w:asciiTheme="majorHAnsi" w:hAnsiTheme="majorHAnsi" w:cstheme="majorHAnsi"/>
+          <w:sz w:val="24"/>
+          <w:szCs w:val="24"/>
+          <w:lang w:val="en-GB"/>
+        </w:rPr>
+        <w:t>land lord</w:t>
+      </w:r>
+      <w:proofErr w:type="gramEnd"/>
+      <w:r>
+        <w:rPr>
+          <w:rFonts w:asciiTheme="majorHAnsi" w:hAnsiTheme="majorHAnsi" w:cstheme="majorHAnsi"/>
+          <w:sz w:val="24"/>
+          <w:szCs w:val="24"/>
+          <w:lang w:val="en-GB"/>
+        </w:rPr>
+        <w:t xml:space="preserve"> </w:t>
       </w:r>
       <w:r>
         <w:rPr>
@@ -1971,7 +2142,25 @@
           <w:szCs w:val="24"/>
           <w:lang w:val="en-GB"/>
         </w:rPr>
-        <w:t xml:space="preserve"> and Alexander Todorov they set up the database along with the methods needed to set and get the data need of the database. Next Michael </w:t>
+        <w:t xml:space="preserve"> and </w:t>
+      </w:r>
+      <w:r>
+        <w:rPr>
+          <w:rFonts w:asciiTheme="majorHAnsi" w:hAnsiTheme="majorHAnsi" w:cstheme="majorHAnsi"/>
+          <w:sz w:val="24"/>
+          <w:szCs w:val="24"/>
+          <w:lang w:val="en-GB"/>
+        </w:rPr>
+        <w:t>Aleksandar</w:t>
+      </w:r>
+      <w:r>
+        <w:rPr>
+          <w:rFonts w:asciiTheme="majorHAnsi" w:hAnsiTheme="majorHAnsi" w:cstheme="majorHAnsi"/>
+          <w:sz w:val="24"/>
+          <w:szCs w:val="24"/>
+          <w:lang w:val="en-GB"/>
+        </w:rPr>
+        <w:t xml:space="preserve"> Todorov they set up the database along with the methods needed to set and get the data need of the database. Next Michael </w:t>
       </w:r>
       <w:proofErr w:type="spellStart"/>
       <w:r>
@@ -1991,7 +2180,27 @@
           <w:szCs w:val="24"/>
           <w:lang w:val="en-GB"/>
         </w:rPr>
-        <w:t xml:space="preserve"> van der Weijden proceeded to test out the methods in small ways to assure these methods work and report for improvement if needed.</w:t>
+        <w:t xml:space="preserve"> van der </w:t>
+      </w:r>
+      <w:proofErr w:type="spellStart"/>
+      <w:r>
+        <w:rPr>
+          <w:rFonts w:asciiTheme="majorHAnsi" w:hAnsiTheme="majorHAnsi" w:cstheme="majorHAnsi"/>
+          <w:sz w:val="24"/>
+          <w:szCs w:val="24"/>
+          <w:lang w:val="en-GB"/>
+        </w:rPr>
+        <w:t>Weijden</w:t>
+      </w:r>
+      <w:proofErr w:type="spellEnd"/>
+      <w:r>
+        <w:rPr>
+          <w:rFonts w:asciiTheme="majorHAnsi" w:hAnsiTheme="majorHAnsi" w:cstheme="majorHAnsi"/>
+          <w:sz w:val="24"/>
+          <w:szCs w:val="24"/>
+          <w:lang w:val="en-GB"/>
+        </w:rPr>
+        <w:t xml:space="preserve"> proceeded to test out the methods in small ways to assure these methods work and report for improvement if needed.</w:t>
       </w:r>
     </w:p>
     <w:bookmarkEnd w:id="4"/>
@@ -2134,7 +2343,43 @@
           <w:szCs w:val="24"/>
           <w:lang w:val="en-GB"/>
         </w:rPr>
-        <w:t xml:space="preserve"> and Alexander Todorov created. Further the Scoreboard was implemented by Alexander Todorov and Michael Groenewegen van der Weijden as was the complaint system using emails. Next the Chat room was implemented by </w:t>
+        <w:t xml:space="preserve"> and </w:t>
+      </w:r>
+      <w:r>
+        <w:rPr>
+          <w:rFonts w:asciiTheme="majorHAnsi" w:hAnsiTheme="majorHAnsi" w:cstheme="majorHAnsi"/>
+          <w:sz w:val="24"/>
+          <w:szCs w:val="24"/>
+          <w:lang w:val="en-GB"/>
+        </w:rPr>
+        <w:t>Aleksandar</w:t>
+      </w:r>
+      <w:r>
+        <w:rPr>
+          <w:rFonts w:asciiTheme="majorHAnsi" w:hAnsiTheme="majorHAnsi" w:cstheme="majorHAnsi"/>
+          <w:sz w:val="24"/>
+          <w:szCs w:val="24"/>
+          <w:lang w:val="en-GB"/>
+        </w:rPr>
+        <w:t xml:space="preserve"> Todorov created. Further the Scoreboard was implemented by </w:t>
+      </w:r>
+      <w:r>
+        <w:rPr>
+          <w:rFonts w:asciiTheme="majorHAnsi" w:hAnsiTheme="majorHAnsi" w:cstheme="majorHAnsi"/>
+          <w:sz w:val="24"/>
+          <w:szCs w:val="24"/>
+          <w:lang w:val="en-GB"/>
+        </w:rPr>
+        <w:t>Aleksandar</w:t>
+      </w:r>
+      <w:r>
+        <w:rPr>
+          <w:rFonts w:asciiTheme="majorHAnsi" w:hAnsiTheme="majorHAnsi" w:cstheme="majorHAnsi"/>
+          <w:sz w:val="24"/>
+          <w:szCs w:val="24"/>
+          <w:lang w:val="en-GB"/>
+        </w:rPr>
+        <w:t xml:space="preserve"> Todorov and Michael Groenewegen van der Weijden as was the complaint system using emails. Next the Chat room was implemented by </w:t>
       </w:r>
       <w:proofErr w:type="spellStart"/>
       <w:r>
@@ -2175,7 +2420,45 @@
           <w:szCs w:val="24"/>
           <w:lang w:val="en-GB"/>
         </w:rPr>
-        <w:t xml:space="preserve"> and continued to work on it to make small improvements. The calendar system was implemented by Alexander Todorov. Further we continued on adding features as the password retrieval, log in </w:t>
+        <w:t xml:space="preserve"> and continued to work on it to make small improvements. The calendar system was implemented by </w:t>
+      </w:r>
+      <w:r>
+        <w:rPr>
+          <w:rFonts w:asciiTheme="majorHAnsi" w:hAnsiTheme="majorHAnsi" w:cstheme="majorHAnsi"/>
+          <w:sz w:val="24"/>
+          <w:szCs w:val="24"/>
+          <w:lang w:val="en-GB"/>
+        </w:rPr>
+        <w:t>Aleksandar</w:t>
+      </w:r>
+      <w:r>
+        <w:rPr>
+          <w:rFonts w:asciiTheme="majorHAnsi" w:hAnsiTheme="majorHAnsi" w:cstheme="majorHAnsi"/>
+          <w:sz w:val="24"/>
+          <w:szCs w:val="24"/>
+          <w:lang w:val="en-GB"/>
+        </w:rPr>
+        <w:t xml:space="preserve"> Todorov. Further we </w:t>
+      </w:r>
+      <w:proofErr w:type="gramStart"/>
+      <w:r>
+        <w:rPr>
+          <w:rFonts w:asciiTheme="majorHAnsi" w:hAnsiTheme="majorHAnsi" w:cstheme="majorHAnsi"/>
+          <w:sz w:val="24"/>
+          <w:szCs w:val="24"/>
+          <w:lang w:val="en-GB"/>
+        </w:rPr>
+        <w:t>continued on</w:t>
+      </w:r>
+      <w:proofErr w:type="gramEnd"/>
+      <w:r>
+        <w:rPr>
+          <w:rFonts w:asciiTheme="majorHAnsi" w:hAnsiTheme="majorHAnsi" w:cstheme="majorHAnsi"/>
+          <w:sz w:val="24"/>
+          <w:szCs w:val="24"/>
+          <w:lang w:val="en-GB"/>
+        </w:rPr>
+        <w:t xml:space="preserve"> adding features as the password retrieval, log in </w:t>
       </w:r>
       <w:proofErr w:type="spellStart"/>
       <w:r>
@@ -2234,50 +2517,130 @@
           <w:szCs w:val="24"/>
           <w:lang w:val="en-GB"/>
         </w:rPr>
-        <w:t>The application turned out to be everything we expected. We are very proud of the application we created as we believe this has not only an application for this project but also real life application because with application we are able to solve many problems that occur on a daily basis.</w:t>
-      </w:r>
-    </w:p>
-    <w:p>
-      <w:pPr>
-        <w:pStyle w:val="Kop1"/>
-        <w:rPr>
-          <w:lang w:val="en-GB"/>
-        </w:rPr>
-      </w:pPr>
-      <w:bookmarkStart w:id="5" w:name="_Toc30067623"/>
+        <w:t xml:space="preserve">The application turned out to be everything we expected. We are very proud of the application we created as we believe this has not only an application for this project but also </w:t>
+      </w:r>
+      <w:proofErr w:type="gramStart"/>
+      <w:r>
+        <w:rPr>
+          <w:rFonts w:asciiTheme="majorHAnsi" w:hAnsiTheme="majorHAnsi" w:cstheme="majorHAnsi"/>
+          <w:sz w:val="24"/>
+          <w:szCs w:val="24"/>
+          <w:lang w:val="en-GB"/>
+        </w:rPr>
+        <w:t>real life</w:t>
+      </w:r>
+      <w:proofErr w:type="gramEnd"/>
+      <w:r>
+        <w:rPr>
+          <w:rFonts w:asciiTheme="majorHAnsi" w:hAnsiTheme="majorHAnsi" w:cstheme="majorHAnsi"/>
+          <w:sz w:val="24"/>
+          <w:szCs w:val="24"/>
+          <w:lang w:val="en-GB"/>
+        </w:rPr>
+        <w:t xml:space="preserve"> application because with application we are able to solve many problems that occur on a daily basis.</w:t>
+      </w:r>
+    </w:p>
+    <w:p>
+      <w:pPr>
+        <w:pStyle w:val="Heading1"/>
+        <w:rPr>
+          <w:lang w:val="en-GB"/>
+        </w:rPr>
+      </w:pPr>
+      <w:bookmarkStart w:id="6" w:name="_Toc30067623"/>
       <w:r>
         <w:rPr>
           <w:lang w:val="en-GB"/>
         </w:rPr>
         <w:t>Evaluation/Reflection:</w:t>
       </w:r>
-      <w:bookmarkEnd w:id="5"/>
-    </w:p>
-    <w:p>
-      <w:pPr>
-        <w:rPr>
-          <w:lang w:val="en-GB"/>
-        </w:rPr>
-      </w:pPr>
-    </w:p>
-    <w:p>
-      <w:pPr>
-        <w:jc w:val="both"/>
-        <w:rPr>
-          <w:rFonts w:asciiTheme="majorHAnsi" w:hAnsiTheme="majorHAnsi" w:cstheme="majorHAnsi"/>
-          <w:sz w:val="24"/>
-          <w:szCs w:val="24"/>
-          <w:lang w:val="en-GB"/>
-        </w:rPr>
-      </w:pPr>
-      <w:r>
-        <w:rPr>
-          <w:rFonts w:asciiTheme="majorHAnsi" w:hAnsiTheme="majorHAnsi" w:cstheme="majorHAnsi"/>
-          <w:sz w:val="24"/>
-          <w:szCs w:val="24"/>
-          <w:lang w:val="en-GB"/>
-        </w:rPr>
-        <w:t xml:space="preserve">To look back as a team/group  at the project we are surprised how fast this whole process went from just thinking to being done with such a project of such scale just amazes us. In addition we are all very happy as how things progressed in the communication aspect and how we steadily added and implement our ideas. A key aspect that contributes greatly to this projects success is the fact that we worked as much as often together as stated before. The only thing that that could be considered a draw back is the our great ambition at the start of the project, this slowed down the process and for the next project we could be bit more realistic, it did not affect our project, but definitely made things a little more difficult and tiring for </w:t>
+      <w:bookmarkEnd w:id="6"/>
+    </w:p>
+    <w:p>
+      <w:pPr>
+        <w:rPr>
+          <w:lang w:val="en-GB"/>
+        </w:rPr>
+      </w:pPr>
+    </w:p>
+    <w:p>
+      <w:pPr>
+        <w:jc w:val="both"/>
+        <w:rPr>
+          <w:rFonts w:asciiTheme="majorHAnsi" w:hAnsiTheme="majorHAnsi" w:cstheme="majorHAnsi"/>
+          <w:sz w:val="24"/>
+          <w:szCs w:val="24"/>
+          <w:lang w:val="en-GB"/>
+        </w:rPr>
+      </w:pPr>
+      <w:r>
+        <w:rPr>
+          <w:rFonts w:asciiTheme="majorHAnsi" w:hAnsiTheme="majorHAnsi" w:cstheme="majorHAnsi"/>
+          <w:sz w:val="24"/>
+          <w:szCs w:val="24"/>
+          <w:lang w:val="en-GB"/>
+        </w:rPr>
+        <w:t>To look back as a team/</w:t>
+      </w:r>
+      <w:proofErr w:type="gramStart"/>
+      <w:r>
+        <w:rPr>
+          <w:rFonts w:asciiTheme="majorHAnsi" w:hAnsiTheme="majorHAnsi" w:cstheme="majorHAnsi"/>
+          <w:sz w:val="24"/>
+          <w:szCs w:val="24"/>
+          <w:lang w:val="en-GB"/>
+        </w:rPr>
+        <w:t>group  at</w:t>
+      </w:r>
+      <w:proofErr w:type="gramEnd"/>
+      <w:r>
+        <w:rPr>
+          <w:rFonts w:asciiTheme="majorHAnsi" w:hAnsiTheme="majorHAnsi" w:cstheme="majorHAnsi"/>
+          <w:sz w:val="24"/>
+          <w:szCs w:val="24"/>
+          <w:lang w:val="en-GB"/>
+        </w:rPr>
+        <w:t xml:space="preserve"> the project we are surprised how fast this whole process went from just thinking to being done with such a project of such scale just amazes us. In </w:t>
+      </w:r>
+      <w:proofErr w:type="gramStart"/>
+      <w:r>
+        <w:rPr>
+          <w:rFonts w:asciiTheme="majorHAnsi" w:hAnsiTheme="majorHAnsi" w:cstheme="majorHAnsi"/>
+          <w:sz w:val="24"/>
+          <w:szCs w:val="24"/>
+          <w:lang w:val="en-GB"/>
+        </w:rPr>
+        <w:t>addition</w:t>
+      </w:r>
+      <w:proofErr w:type="gramEnd"/>
+      <w:r>
+        <w:rPr>
+          <w:rFonts w:asciiTheme="majorHAnsi" w:hAnsiTheme="majorHAnsi" w:cstheme="majorHAnsi"/>
+          <w:sz w:val="24"/>
+          <w:szCs w:val="24"/>
+          <w:lang w:val="en-GB"/>
+        </w:rPr>
+        <w:t xml:space="preserve"> we are all very happy as how things progressed in the communication aspect and how we steadily added and implement our ideas. A key aspect that contributes greatly to this </w:t>
+      </w:r>
+      <w:proofErr w:type="gramStart"/>
+      <w:r>
+        <w:rPr>
+          <w:rFonts w:asciiTheme="majorHAnsi" w:hAnsiTheme="majorHAnsi" w:cstheme="majorHAnsi"/>
+          <w:sz w:val="24"/>
+          <w:szCs w:val="24"/>
+          <w:lang w:val="en-GB"/>
+        </w:rPr>
+        <w:t>projects</w:t>
+      </w:r>
+      <w:proofErr w:type="gramEnd"/>
+      <w:r>
+        <w:rPr>
+          <w:rFonts w:asciiTheme="majorHAnsi" w:hAnsiTheme="majorHAnsi" w:cstheme="majorHAnsi"/>
+          <w:sz w:val="24"/>
+          <w:szCs w:val="24"/>
+          <w:lang w:val="en-GB"/>
+        </w:rPr>
+        <w:t xml:space="preserve"> success is the fact that we worked as much as often together as stated before. The only thing that that could be considered a draw back is the our great ambition at the start of the project, this slowed down the process and for the next project we could be bit more realistic, it did not affect our project, but definitely made things a little more difficult and tiring for </w:t>
       </w:r>
       <w:r>
         <w:rPr>
@@ -2301,7 +2664,7 @@
     </w:p>
     <w:p>
       <w:pPr>
-        <w:pStyle w:val="Kop1"/>
+        <w:pStyle w:val="Heading1"/>
         <w:rPr>
           <w:lang w:val="en-GB"/>
         </w:rPr>
@@ -2591,15 +2954,15 @@
     </w:p>
     <w:p>
       <w:pPr>
-        <w:pStyle w:val="Kop1"/>
-      </w:pPr>
-      <w:bookmarkStart w:id="6" w:name="_References:"/>
-      <w:bookmarkStart w:id="7" w:name="_Toc30067624"/>
-      <w:bookmarkEnd w:id="6"/>
+        <w:pStyle w:val="Heading1"/>
+      </w:pPr>
+      <w:bookmarkStart w:id="7" w:name="_References:"/>
+      <w:bookmarkStart w:id="8" w:name="_Toc30067624"/>
+      <w:bookmarkEnd w:id="7"/>
       <w:r>
         <w:t>References:</w:t>
       </w:r>
-      <w:bookmarkEnd w:id="7"/>
+      <w:bookmarkEnd w:id="8"/>
     </w:p>
     <w:p>
       <w:pPr>
@@ -2760,13 +3123,7 @@
           <w:rPr>
             <w:rStyle w:val="Hyperlink"/>
           </w:rPr>
-          <w:t>https://en.wikipedia.org/wiki/User_Datagram_Protocol</w:t>
-        </w:r>
-        <w:r>
-          <w:rPr>
-            <w:rStyle w:val="Hyperlink"/>
-          </w:rPr>
-          <w:t>d</w:t>
+          <w:t>https://en.wikipedia.org/wiki/User_Datagram_Protocold</w:t>
         </w:r>
       </w:hyperlink>
       <w:r>
@@ -3001,7 +3358,7 @@
 <w:ftr xmlns:wpc="http://schemas.microsoft.com/office/word/2010/wordprocessingCanvas" xmlns:cx="http://schemas.microsoft.com/office/drawing/2014/chartex" xmlns:cx1="http://schemas.microsoft.com/office/drawing/2015/9/8/chartex" xmlns:cx2="http://schemas.microsoft.com/office/drawing/2015/10/21/chartex" xmlns:cx3="http://schemas.microsoft.com/office/drawing/2016/5/9/chartex" xmlns:cx4="http://schemas.microsoft.com/office/drawing/2016/5/10/chartex" xmlns:cx5="http://schemas.microsoft.com/office/drawing/2016/5/11/chartex" xmlns:cx6="http://schemas.microsoft.com/office/drawing/2016/5/12/chartex" xmlns:cx7="http://schemas.microsoft.com/office/drawing/2016/5/13/chartex" xmlns:cx8="http://schemas.microsoft.com/office/drawing/2016/5/14/chartex" xmlns:mc="http://schemas.openxmlformats.org/markup-compatibility/2006" xmlns:aink="http://schemas.microsoft.com/office/drawing/2016/ink" xmlns:am3d="http://schemas.microsoft.com/office/drawing/2017/model3d" xmlns:o="urn:schemas-microsoft-com:office:office" xmlns:r="http://schemas.openxmlformats.org/officeDocument/2006/relationships" xmlns:m="http://schemas.openxmlformats.org/officeDocument/2006/math" xmlns:v="urn:schemas-microsoft-com:vml" xmlns:wp14="http://schemas.microsoft.com/office/word/2010/wordprocessingDrawing" xmlns:wp="http://schemas.openxmlformats.org/drawingml/2006/wordprocessingDrawing" xmlns:w10="urn:schemas-microsoft-com:office:word" xmlns:w="http://schemas.openxmlformats.org/wordprocessingml/2006/main" xmlns:w14="http://schemas.microsoft.com/office/word/2010/wordml" xmlns:w15="http://schemas.microsoft.com/office/word/2012/wordml" xmlns:w16cid="http://schemas.microsoft.com/office/word/2016/wordml/cid" xmlns:w16se="http://schemas.microsoft.com/office/word/2015/wordml/symex" xmlns:wpg="http://schemas.microsoft.com/office/word/2010/wordprocessingGroup" xmlns:wpi="http://schemas.microsoft.com/office/word/2010/wordprocessingInk" xmlns:wne="http://schemas.microsoft.com/office/word/2006/wordml" xmlns:wps="http://schemas.microsoft.com/office/word/2010/wordprocessingShape" mc:Ignorable="w14 w15 w16se w16cid wp14">
   <w:p>
     <w:pPr>
-      <w:pStyle w:val="Voettekst"/>
+      <w:pStyle w:val="Footer"/>
     </w:pPr>
   </w:p>
 </w:ftr>
@@ -3017,11 +3374,11 @@
         <w:docPartUnique/>
       </w:docPartObj>
     </w:sdtPr>
+    <w:sdtEndPr/>
     <w:sdtContent>
-      <w:bookmarkStart w:id="8" w:name="_GoBack" w:displacedByCustomXml="prev"/>
       <w:p>
         <w:pPr>
-          <w:pStyle w:val="Voettekst"/>
+          <w:pStyle w:val="Footer"/>
         </w:pPr>
         <w:r>
           <w:rPr>
@@ -3182,7 +3539,6 @@
           </mc:AlternateContent>
         </w:r>
       </w:p>
-      <w:bookmarkEnd w:id="8" w:displacedByCustomXml="next"/>
     </w:sdtContent>
   </w:sdt>
 </w:ftr>
@@ -3192,7 +3548,7 @@
 <w:ftr xmlns:wpc="http://schemas.microsoft.com/office/word/2010/wordprocessingCanvas" xmlns:cx="http://schemas.microsoft.com/office/drawing/2014/chartex" xmlns:cx1="http://schemas.microsoft.com/office/drawing/2015/9/8/chartex" xmlns:cx2="http://schemas.microsoft.com/office/drawing/2015/10/21/chartex" xmlns:cx3="http://schemas.microsoft.com/office/drawing/2016/5/9/chartex" xmlns:cx4="http://schemas.microsoft.com/office/drawing/2016/5/10/chartex" xmlns:cx5="http://schemas.microsoft.com/office/drawing/2016/5/11/chartex" xmlns:cx6="http://schemas.microsoft.com/office/drawing/2016/5/12/chartex" xmlns:cx7="http://schemas.microsoft.com/office/drawing/2016/5/13/chartex" xmlns:cx8="http://schemas.microsoft.com/office/drawing/2016/5/14/chartex" xmlns:mc="http://schemas.openxmlformats.org/markup-compatibility/2006" xmlns:aink="http://schemas.microsoft.com/office/drawing/2016/ink" xmlns:am3d="http://schemas.microsoft.com/office/drawing/2017/model3d" xmlns:o="urn:schemas-microsoft-com:office:office" xmlns:r="http://schemas.openxmlformats.org/officeDocument/2006/relationships" xmlns:m="http://schemas.openxmlformats.org/officeDocument/2006/math" xmlns:v="urn:schemas-microsoft-com:vml" xmlns:wp14="http://schemas.microsoft.com/office/word/2010/wordprocessingDrawing" xmlns:wp="http://schemas.openxmlformats.org/drawingml/2006/wordprocessingDrawing" xmlns:w10="urn:schemas-microsoft-com:office:word" xmlns:w="http://schemas.openxmlformats.org/wordprocessingml/2006/main" xmlns:w14="http://schemas.microsoft.com/office/word/2010/wordml" xmlns:w15="http://schemas.microsoft.com/office/word/2012/wordml" xmlns:w16cid="http://schemas.microsoft.com/office/word/2016/wordml/cid" xmlns:w16se="http://schemas.microsoft.com/office/word/2015/wordml/symex" xmlns:wpg="http://schemas.microsoft.com/office/word/2010/wordprocessingGroup" xmlns:wpi="http://schemas.microsoft.com/office/word/2010/wordprocessingInk" xmlns:wne="http://schemas.microsoft.com/office/word/2006/wordml" xmlns:wps="http://schemas.microsoft.com/office/word/2010/wordprocessingShape" mc:Ignorable="w14 w15 w16se w16cid wp14">
   <w:p>
     <w:pPr>
-      <w:pStyle w:val="Voettekst"/>
+      <w:pStyle w:val="Footer"/>
     </w:pPr>
   </w:p>
 </w:ftr>
@@ -3227,7 +3583,7 @@
 <w:hdr xmlns:wpc="http://schemas.microsoft.com/office/word/2010/wordprocessingCanvas" xmlns:cx="http://schemas.microsoft.com/office/drawing/2014/chartex" xmlns:cx1="http://schemas.microsoft.com/office/drawing/2015/9/8/chartex" xmlns:cx2="http://schemas.microsoft.com/office/drawing/2015/10/21/chartex" xmlns:cx3="http://schemas.microsoft.com/office/drawing/2016/5/9/chartex" xmlns:cx4="http://schemas.microsoft.com/office/drawing/2016/5/10/chartex" xmlns:cx5="http://schemas.microsoft.com/office/drawing/2016/5/11/chartex" xmlns:cx6="http://schemas.microsoft.com/office/drawing/2016/5/12/chartex" xmlns:cx7="http://schemas.microsoft.com/office/drawing/2016/5/13/chartex" xmlns:cx8="http://schemas.microsoft.com/office/drawing/2016/5/14/chartex" xmlns:mc="http://schemas.openxmlformats.org/markup-compatibility/2006" xmlns:aink="http://schemas.microsoft.com/office/drawing/2016/ink" xmlns:am3d="http://schemas.microsoft.com/office/drawing/2017/model3d" xmlns:o="urn:schemas-microsoft-com:office:office" xmlns:r="http://schemas.openxmlformats.org/officeDocument/2006/relationships" xmlns:m="http://schemas.openxmlformats.org/officeDocument/2006/math" xmlns:v="urn:schemas-microsoft-com:vml" xmlns:wp14="http://schemas.microsoft.com/office/word/2010/wordprocessingDrawing" xmlns:wp="http://schemas.openxmlformats.org/drawingml/2006/wordprocessingDrawing" xmlns:w10="urn:schemas-microsoft-com:office:word" xmlns:w="http://schemas.openxmlformats.org/wordprocessingml/2006/main" xmlns:w14="http://schemas.microsoft.com/office/word/2010/wordml" xmlns:w15="http://schemas.microsoft.com/office/word/2012/wordml" xmlns:w16cid="http://schemas.microsoft.com/office/word/2016/wordml/cid" xmlns:w16se="http://schemas.microsoft.com/office/word/2015/wordml/symex" xmlns:wpg="http://schemas.microsoft.com/office/word/2010/wordprocessingGroup" xmlns:wpi="http://schemas.microsoft.com/office/word/2010/wordprocessingInk" xmlns:wne="http://schemas.microsoft.com/office/word/2006/wordml" xmlns:wps="http://schemas.microsoft.com/office/word/2010/wordprocessingShape" mc:Ignorable="w14 w15 w16se w16cid wp14">
   <w:p>
     <w:pPr>
-      <w:pStyle w:val="Koptekst"/>
+      <w:pStyle w:val="Header"/>
     </w:pPr>
   </w:p>
 </w:hdr>
@@ -3237,7 +3593,7 @@
 <w:hdr xmlns:wpc="http://schemas.microsoft.com/office/word/2010/wordprocessingCanvas" xmlns:cx="http://schemas.microsoft.com/office/drawing/2014/chartex" xmlns:cx1="http://schemas.microsoft.com/office/drawing/2015/9/8/chartex" xmlns:cx2="http://schemas.microsoft.com/office/drawing/2015/10/21/chartex" xmlns:cx3="http://schemas.microsoft.com/office/drawing/2016/5/9/chartex" xmlns:cx4="http://schemas.microsoft.com/office/drawing/2016/5/10/chartex" xmlns:cx5="http://schemas.microsoft.com/office/drawing/2016/5/11/chartex" xmlns:cx6="http://schemas.microsoft.com/office/drawing/2016/5/12/chartex" xmlns:cx7="http://schemas.microsoft.com/office/drawing/2016/5/13/chartex" xmlns:cx8="http://schemas.microsoft.com/office/drawing/2016/5/14/chartex" xmlns:mc="http://schemas.openxmlformats.org/markup-compatibility/2006" xmlns:aink="http://schemas.microsoft.com/office/drawing/2016/ink" xmlns:am3d="http://schemas.microsoft.com/office/drawing/2017/model3d" xmlns:o="urn:schemas-microsoft-com:office:office" xmlns:r="http://schemas.openxmlformats.org/officeDocument/2006/relationships" xmlns:m="http://schemas.openxmlformats.org/officeDocument/2006/math" xmlns:v="urn:schemas-microsoft-com:vml" xmlns:wp14="http://schemas.microsoft.com/office/word/2010/wordprocessingDrawing" xmlns:wp="http://schemas.openxmlformats.org/drawingml/2006/wordprocessingDrawing" xmlns:w10="urn:schemas-microsoft-com:office:word" xmlns:w="http://schemas.openxmlformats.org/wordprocessingml/2006/main" xmlns:w14="http://schemas.microsoft.com/office/word/2010/wordml" xmlns:w15="http://schemas.microsoft.com/office/word/2012/wordml" xmlns:w16cid="http://schemas.microsoft.com/office/word/2016/wordml/cid" xmlns:w16se="http://schemas.microsoft.com/office/word/2015/wordml/symex" xmlns:wpg="http://schemas.microsoft.com/office/word/2010/wordprocessingGroup" xmlns:wpi="http://schemas.microsoft.com/office/word/2010/wordprocessingInk" xmlns:wne="http://schemas.microsoft.com/office/word/2006/wordml" xmlns:wps="http://schemas.microsoft.com/office/word/2010/wordprocessingShape" mc:Ignorable="w14 w15 w16se w16cid wp14">
   <w:p>
     <w:pPr>
-      <w:pStyle w:val="Koptekst"/>
+      <w:pStyle w:val="Header"/>
     </w:pPr>
   </w:p>
 </w:hdr>
@@ -3247,7 +3603,7 @@
 <w:hdr xmlns:wpc="http://schemas.microsoft.com/office/word/2010/wordprocessingCanvas" xmlns:cx="http://schemas.microsoft.com/office/drawing/2014/chartex" xmlns:cx1="http://schemas.microsoft.com/office/drawing/2015/9/8/chartex" xmlns:cx2="http://schemas.microsoft.com/office/drawing/2015/10/21/chartex" xmlns:cx3="http://schemas.microsoft.com/office/drawing/2016/5/9/chartex" xmlns:cx4="http://schemas.microsoft.com/office/drawing/2016/5/10/chartex" xmlns:cx5="http://schemas.microsoft.com/office/drawing/2016/5/11/chartex" xmlns:cx6="http://schemas.microsoft.com/office/drawing/2016/5/12/chartex" xmlns:cx7="http://schemas.microsoft.com/office/drawing/2016/5/13/chartex" xmlns:cx8="http://schemas.microsoft.com/office/drawing/2016/5/14/chartex" xmlns:mc="http://schemas.openxmlformats.org/markup-compatibility/2006" xmlns:aink="http://schemas.microsoft.com/office/drawing/2016/ink" xmlns:am3d="http://schemas.microsoft.com/office/drawing/2017/model3d" xmlns:o="urn:schemas-microsoft-com:office:office" xmlns:r="http://schemas.openxmlformats.org/officeDocument/2006/relationships" xmlns:m="http://schemas.openxmlformats.org/officeDocument/2006/math" xmlns:v="urn:schemas-microsoft-com:vml" xmlns:wp14="http://schemas.microsoft.com/office/word/2010/wordprocessingDrawing" xmlns:wp="http://schemas.openxmlformats.org/drawingml/2006/wordprocessingDrawing" xmlns:w10="urn:schemas-microsoft-com:office:word" xmlns:w="http://schemas.openxmlformats.org/wordprocessingml/2006/main" xmlns:w14="http://schemas.microsoft.com/office/word/2010/wordml" xmlns:w15="http://schemas.microsoft.com/office/word/2012/wordml" xmlns:w16cid="http://schemas.microsoft.com/office/word/2016/wordml/cid" xmlns:w16se="http://schemas.microsoft.com/office/word/2015/wordml/symex" xmlns:wpg="http://schemas.microsoft.com/office/word/2010/wordprocessingGroup" xmlns:wpi="http://schemas.microsoft.com/office/word/2010/wordprocessingInk" xmlns:wne="http://schemas.microsoft.com/office/word/2006/wordml" xmlns:wps="http://schemas.microsoft.com/office/word/2010/wordprocessingShape" mc:Ignorable="w14 w15 w16se w16cid wp14">
   <w:p>
     <w:pPr>
-      <w:pStyle w:val="Koptekst"/>
+      <w:pStyle w:val="Header"/>
     </w:pPr>
   </w:p>
 </w:hdr>
@@ -3648,15 +4004,15 @@
     <w:lsdException w:name="Unresolved Mention" w:semiHidden="1" w:unhideWhenUsed="1"/>
     <w:lsdException w:name="Smart Link" w:semiHidden="1" w:unhideWhenUsed="1"/>
   </w:latentStyles>
-  <w:style w:type="paragraph" w:default="1" w:styleId="Standaard">
+  <w:style w:type="paragraph" w:default="1" w:styleId="Normal">
     <w:name w:val="Normal"/>
     <w:qFormat/>
   </w:style>
-  <w:style w:type="paragraph" w:styleId="Kop1">
+  <w:style w:type="paragraph" w:styleId="Heading1">
     <w:name w:val="heading 1"/>
-    <w:basedOn w:val="Standaard"/>
-    <w:next w:val="Standaard"/>
-    <w:link w:val="Kop1Char"/>
+    <w:basedOn w:val="Normal"/>
+    <w:next w:val="Normal"/>
+    <w:link w:val="Heading1Char"/>
     <w:uiPriority w:val="9"/>
     <w:qFormat/>
     <w:rsid w:val="007E5B85"/>
@@ -3673,13 +4029,13 @@
       <w:szCs w:val="32"/>
     </w:rPr>
   </w:style>
-  <w:style w:type="character" w:default="1" w:styleId="Standaardalinea-lettertype">
+  <w:style w:type="character" w:default="1" w:styleId="DefaultParagraphFont">
     <w:name w:val="Default Paragraph Font"/>
     <w:uiPriority w:val="1"/>
     <w:semiHidden/>
     <w:unhideWhenUsed/>
   </w:style>
-  <w:style w:type="table" w:default="1" w:styleId="Standaardtabel">
+  <w:style w:type="table" w:default="1" w:styleId="TableNormal">
     <w:name w:val="Normal Table"/>
     <w:uiPriority w:val="99"/>
     <w:semiHidden/>
@@ -3694,16 +4050,16 @@
       </w:tblCellMar>
     </w:tblPr>
   </w:style>
-  <w:style w:type="numbering" w:default="1" w:styleId="Geenlijst">
+  <w:style w:type="numbering" w:default="1" w:styleId="NoList">
     <w:name w:val="No List"/>
     <w:uiPriority w:val="99"/>
     <w:semiHidden/>
     <w:unhideWhenUsed/>
   </w:style>
-  <w:style w:type="character" w:customStyle="1" w:styleId="Kop1Char">
-    <w:name w:val="Kop 1 Char"/>
-    <w:basedOn w:val="Standaardalinea-lettertype"/>
-    <w:link w:val="Kop1"/>
+  <w:style w:type="character" w:customStyle="1" w:styleId="Heading1Char">
+    <w:name w:val="Heading 1 Char"/>
+    <w:basedOn w:val="DefaultParagraphFont"/>
+    <w:link w:val="Heading1"/>
     <w:uiPriority w:val="9"/>
     <w:rsid w:val="007E5B85"/>
     <w:rPr>
@@ -3713,10 +4069,10 @@
       <w:szCs w:val="32"/>
     </w:rPr>
   </w:style>
-  <w:style w:type="paragraph" w:styleId="Kopvaninhoudsopgave">
+  <w:style w:type="paragraph" w:styleId="TOCHeading">
     <w:name w:val="TOC Heading"/>
-    <w:basedOn w:val="Kop1"/>
-    <w:next w:val="Standaard"/>
+    <w:basedOn w:val="Heading1"/>
+    <w:next w:val="Normal"/>
     <w:uiPriority w:val="39"/>
     <w:unhideWhenUsed/>
     <w:qFormat/>
@@ -3725,10 +4081,10 @@
       <w:outlineLvl w:val="9"/>
     </w:pPr>
   </w:style>
-  <w:style w:type="paragraph" w:styleId="Ballontekst">
+  <w:style w:type="paragraph" w:styleId="BalloonText">
     <w:name w:val="Balloon Text"/>
-    <w:basedOn w:val="Standaard"/>
-    <w:link w:val="BallontekstChar"/>
+    <w:basedOn w:val="Normal"/>
+    <w:link w:val="BalloonTextChar"/>
     <w:uiPriority w:val="99"/>
     <w:semiHidden/>
     <w:unhideWhenUsed/>
@@ -3742,10 +4098,10 @@
       <w:szCs w:val="18"/>
     </w:rPr>
   </w:style>
-  <w:style w:type="character" w:customStyle="1" w:styleId="BallontekstChar">
-    <w:name w:val="Ballontekst Char"/>
-    <w:basedOn w:val="Standaardalinea-lettertype"/>
-    <w:link w:val="Ballontekst"/>
+  <w:style w:type="character" w:customStyle="1" w:styleId="BalloonTextChar">
+    <w:name w:val="Balloon Text Char"/>
+    <w:basedOn w:val="DefaultParagraphFont"/>
+    <w:link w:val="BalloonText"/>
     <w:uiPriority w:val="99"/>
     <w:semiHidden/>
     <w:rsid w:val="0048622C"/>
@@ -3755,10 +4111,10 @@
       <w:szCs w:val="18"/>
     </w:rPr>
   </w:style>
-  <w:style w:type="paragraph" w:styleId="Inhopg1">
+  <w:style w:type="paragraph" w:styleId="TOC1">
     <w:name w:val="toc 1"/>
-    <w:basedOn w:val="Standaard"/>
-    <w:next w:val="Standaard"/>
+    <w:basedOn w:val="Normal"/>
+    <w:next w:val="Normal"/>
     <w:autoRedefine/>
     <w:uiPriority w:val="39"/>
     <w:unhideWhenUsed/>
@@ -3769,7 +4125,7 @@
   </w:style>
   <w:style w:type="character" w:styleId="Hyperlink">
     <w:name w:val="Hyperlink"/>
-    <w:basedOn w:val="Standaardalinea-lettertype"/>
+    <w:basedOn w:val="DefaultParagraphFont"/>
     <w:uiPriority w:val="99"/>
     <w:unhideWhenUsed/>
     <w:rsid w:val="004E78BA"/>
@@ -3778,9 +4134,9 @@
       <w:u w:val="single"/>
     </w:rPr>
   </w:style>
-  <w:style w:type="character" w:styleId="Onopgelostemelding">
+  <w:style w:type="character" w:styleId="UnresolvedMention">
     <w:name w:val="Unresolved Mention"/>
-    <w:basedOn w:val="Standaardalinea-lettertype"/>
+    <w:basedOn w:val="DefaultParagraphFont"/>
     <w:uiPriority w:val="99"/>
     <w:semiHidden/>
     <w:unhideWhenUsed/>
@@ -3790,10 +4146,10 @@
       <w:shd w:val="clear" w:color="auto" w:fill="E1DFDD"/>
     </w:rPr>
   </w:style>
-  <w:style w:type="paragraph" w:styleId="Koptekst">
+  <w:style w:type="paragraph" w:styleId="Header">
     <w:name w:val="header"/>
-    <w:basedOn w:val="Standaard"/>
-    <w:link w:val="KoptekstChar"/>
+    <w:basedOn w:val="Normal"/>
+    <w:link w:val="HeaderChar"/>
     <w:uiPriority w:val="99"/>
     <w:unhideWhenUsed/>
     <w:rsid w:val="00EA08EF"/>
@@ -3805,17 +4161,17 @@
       <w:spacing w:after="0" w:line="240" w:lineRule="auto"/>
     </w:pPr>
   </w:style>
-  <w:style w:type="character" w:customStyle="1" w:styleId="KoptekstChar">
-    <w:name w:val="Koptekst Char"/>
-    <w:basedOn w:val="Standaardalinea-lettertype"/>
-    <w:link w:val="Koptekst"/>
+  <w:style w:type="character" w:customStyle="1" w:styleId="HeaderChar">
+    <w:name w:val="Header Char"/>
+    <w:basedOn w:val="DefaultParagraphFont"/>
+    <w:link w:val="Header"/>
     <w:uiPriority w:val="99"/>
     <w:rsid w:val="00EA08EF"/>
   </w:style>
-  <w:style w:type="paragraph" w:styleId="Voettekst">
+  <w:style w:type="paragraph" w:styleId="Footer">
     <w:name w:val="footer"/>
-    <w:basedOn w:val="Standaard"/>
-    <w:link w:val="VoettekstChar"/>
+    <w:basedOn w:val="Normal"/>
+    <w:link w:val="FooterChar"/>
     <w:uiPriority w:val="99"/>
     <w:unhideWhenUsed/>
     <w:rsid w:val="00EA08EF"/>
@@ -3827,10 +4183,10 @@
       <w:spacing w:after="0" w:line="240" w:lineRule="auto"/>
     </w:pPr>
   </w:style>
-  <w:style w:type="character" w:customStyle="1" w:styleId="VoettekstChar">
-    <w:name w:val="Voettekst Char"/>
-    <w:basedOn w:val="Standaardalinea-lettertype"/>
-    <w:link w:val="Voettekst"/>
+  <w:style w:type="character" w:customStyle="1" w:styleId="FooterChar">
+    <w:name w:val="Footer Char"/>
+    <w:basedOn w:val="DefaultParagraphFont"/>
+    <w:link w:val="Footer"/>
     <w:uiPriority w:val="99"/>
     <w:rsid w:val="00EA08EF"/>
   </w:style>
@@ -4137,7 +4493,7 @@
 </file>
 
 <file path=customXml/itemProps1.xml><?xml version="1.0" encoding="utf-8"?>
-<ds:datastoreItem xmlns:ds="http://schemas.openxmlformats.org/officeDocument/2006/customXml" ds:itemID="{FB4BA3C2-86FB-4289-8D92-F20315A78300}">
+<ds:datastoreItem xmlns:ds="http://schemas.openxmlformats.org/officeDocument/2006/customXml" ds:itemID="{B6D79C22-44D4-4171-90D4-205C37EE9B9B}">
   <ds:schemaRefs>
     <ds:schemaRef ds:uri="http://schemas.openxmlformats.org/officeDocument/2006/bibliography"/>
   </ds:schemaRefs>

</xml_diff>